<commit_message>
1.5 screenshots, recipe_oop & learning journal complete
</commit_message>
<xml_diff>
--- a/exercise-1-5/pwd-learning-journal-exercise-1-5.docx
+++ b/exercise-1-5/pwd-learning-journal-exercise-1-5.docx
@@ -132,13 +132,17 @@
         </w:numPr>
         <w:rPr>
           <w:rFonts w:ascii="Roboto" w:eastAsia="Roboto" w:hAnsi="Roboto" w:cs="Roboto"/>
-          <w:sz w:val="20"/>
-          <w:szCs w:val="20"/>
-        </w:rPr>
-      </w:pPr>
-      <w:r>
-        <w:rPr>
-          <w:rFonts w:ascii="Roboto" w:eastAsia="Roboto" w:hAnsi="Roboto" w:cs="Roboto"/>
+          <w:b/>
+          <w:bCs/>
+          <w:sz w:val="20"/>
+          <w:szCs w:val="20"/>
+        </w:rPr>
+      </w:pPr>
+      <w:r>
+        <w:rPr>
+          <w:rFonts w:ascii="Roboto" w:eastAsia="Roboto" w:hAnsi="Roboto" w:cs="Roboto"/>
+          <w:b/>
+          <w:bCs/>
           <w:sz w:val="20"/>
           <w:szCs w:val="20"/>
         </w:rPr>
@@ -223,13 +227,17 @@
         </w:numPr>
         <w:rPr>
           <w:rFonts w:ascii="Roboto" w:eastAsia="Roboto" w:hAnsi="Roboto" w:cs="Roboto"/>
-          <w:sz w:val="20"/>
-          <w:szCs w:val="20"/>
-        </w:rPr>
-      </w:pPr>
-      <w:r>
-        <w:rPr>
-          <w:rFonts w:ascii="Roboto" w:eastAsia="Roboto" w:hAnsi="Roboto" w:cs="Roboto"/>
+          <w:b/>
+          <w:bCs/>
+          <w:sz w:val="20"/>
+          <w:szCs w:val="20"/>
+        </w:rPr>
+      </w:pPr>
+      <w:r>
+        <w:rPr>
+          <w:rFonts w:ascii="Roboto" w:eastAsia="Roboto" w:hAnsi="Roboto" w:cs="Roboto"/>
+          <w:b/>
+          <w:bCs/>
           <w:sz w:val="20"/>
           <w:szCs w:val="20"/>
         </w:rPr>
@@ -263,7 +271,31 @@
           <w:sz w:val="20"/>
           <w:szCs w:val="20"/>
         </w:rPr>
+        <w:t xml:space="preserve"> consisting of data and methods used to interact with the data.</w:t>
+      </w:r>
+      <w:r>
+        <w:rPr>
+          <w:rFonts w:ascii="Roboto" w:eastAsia="Roboto" w:hAnsi="Roboto" w:cs="Roboto"/>
+          <w:sz w:val="20"/>
+          <w:szCs w:val="20"/>
+        </w:rPr>
         <w:t xml:space="preserve"> </w:t>
+      </w:r>
+      <w:r>
+        <w:rPr>
+          <w:rFonts w:ascii="Roboto" w:eastAsia="Roboto" w:hAnsi="Roboto" w:cs="Roboto"/>
+          <w:sz w:val="20"/>
+          <w:szCs w:val="20"/>
+        </w:rPr>
+        <w:t xml:space="preserve">Objects are built and then organized with classes. A class </w:t>
+      </w:r>
+      <w:r>
+        <w:rPr>
+          <w:rFonts w:ascii="Roboto" w:eastAsia="Roboto" w:hAnsi="Roboto" w:cs="Roboto"/>
+          <w:sz w:val="20"/>
+          <w:szCs w:val="20"/>
+        </w:rPr>
+        <w:t>constructs objects, like a blueprint for creating objects.</w:t>
       </w:r>
     </w:p>
     <w:p>
@@ -284,39 +316,7 @@
           <w:sz w:val="20"/>
           <w:szCs w:val="20"/>
         </w:rPr>
-        <w:t>“</w:t>
-      </w:r>
-      <w:r>
-        <w:rPr>
-          <w:rFonts w:ascii="Roboto" w:eastAsia="Roboto" w:hAnsi="Roboto" w:cs="Roboto"/>
-          <w:sz w:val="20"/>
-          <w:szCs w:val="20"/>
-        </w:rPr>
-        <w:t>Everything in Python is an object. can be broken down into the data they contain and into the methods you can use to interact with the data.</w:t>
-      </w:r>
-      <w:r>
-        <w:rPr>
-          <w:rFonts w:ascii="Roboto" w:eastAsia="Roboto" w:hAnsi="Roboto" w:cs="Roboto"/>
-          <w:sz w:val="20"/>
-          <w:szCs w:val="20"/>
-        </w:rPr>
-        <w:t xml:space="preserve"> Numbers, text, sequences, </w:t>
-      </w:r>
-      <w:r>
-        <w:rPr>
-          <w:rFonts w:ascii="Roboto" w:eastAsia="Roboto" w:hAnsi="Roboto" w:cs="Roboto"/>
-          <w:sz w:val="20"/>
-          <w:szCs w:val="20"/>
-        </w:rPr>
-        <w:t>dictionaries</w:t>
-      </w:r>
-      <w:r>
-        <w:rPr>
-          <w:rFonts w:ascii="Roboto" w:eastAsia="Roboto" w:hAnsi="Roboto" w:cs="Roboto"/>
-          <w:sz w:val="20"/>
-          <w:szCs w:val="20"/>
-        </w:rPr>
-        <w:t>”</w:t>
+        <w:t>Object, a single Party</w:t>
       </w:r>
     </w:p>
     <w:p>
@@ -337,39 +337,13 @@
           <w:sz w:val="20"/>
           <w:szCs w:val="20"/>
         </w:rPr>
-        <w:t>“</w:t>
-      </w:r>
-      <w:proofErr w:type="gramStart"/>
-      <w:r>
-        <w:rPr>
-          <w:rFonts w:ascii="Roboto" w:eastAsia="Roboto" w:hAnsi="Roboto" w:cs="Roboto"/>
-          <w:sz w:val="20"/>
-          <w:szCs w:val="20"/>
-        </w:rPr>
-        <w:t>build</w:t>
-      </w:r>
-      <w:proofErr w:type="gramEnd"/>
-      <w:r>
-        <w:rPr>
-          <w:rFonts w:ascii="Roboto" w:eastAsia="Roboto" w:hAnsi="Roboto" w:cs="Roboto"/>
-          <w:sz w:val="20"/>
-          <w:szCs w:val="20"/>
-        </w:rPr>
-        <w:t xml:space="preserve"> objects and organize them with classes.</w:t>
-      </w:r>
-      <w:r>
-        <w:rPr>
-          <w:rFonts w:ascii="Roboto" w:eastAsia="Roboto" w:hAnsi="Roboto" w:cs="Roboto"/>
-          <w:sz w:val="20"/>
-          <w:szCs w:val="20"/>
-        </w:rPr>
-        <w:t>”</w:t>
+        <w:t>Party Class</w:t>
       </w:r>
     </w:p>
     <w:p>
       <w:pPr>
         <w:numPr>
-          <w:ilvl w:val="1"/>
+          <w:ilvl w:val="2"/>
           <w:numId w:val="1"/>
         </w:numPr>
         <w:rPr>
@@ -378,137 +352,48 @@
           <w:szCs w:val="20"/>
         </w:rPr>
       </w:pPr>
-      <w:proofErr w:type="gramStart"/>
-      <w:r>
-        <w:rPr>
-          <w:rFonts w:ascii="Roboto" w:eastAsia="Roboto" w:hAnsi="Roboto" w:cs="Roboto"/>
-          <w:sz w:val="20"/>
-          <w:szCs w:val="20"/>
-        </w:rPr>
-        <w:t>“</w:t>
-      </w:r>
-      <w:r>
-        <w:rPr>
-          <w:rFonts w:ascii="Roboto" w:eastAsia="Roboto" w:hAnsi="Roboto" w:cs="Roboto"/>
-          <w:sz w:val="20"/>
-          <w:szCs w:val="20"/>
-        </w:rPr>
-        <w:t> Each</w:t>
-      </w:r>
-      <w:proofErr w:type="gramEnd"/>
-      <w:r>
-        <w:rPr>
-          <w:rFonts w:ascii="Roboto" w:eastAsia="Roboto" w:hAnsi="Roboto" w:cs="Roboto"/>
-          <w:sz w:val="20"/>
-          <w:szCs w:val="20"/>
-        </w:rPr>
-        <w:t xml:space="preserve"> object also has a corresponding type or </w:t>
-      </w:r>
-      <w:r>
-        <w:rPr>
-          <w:rFonts w:ascii="Roboto" w:eastAsia="Roboto" w:hAnsi="Roboto" w:cs="Roboto"/>
-          <w:b/>
-          <w:bCs/>
-          <w:sz w:val="20"/>
-          <w:szCs w:val="20"/>
-        </w:rPr>
-        <w:t>class</w:t>
-      </w:r>
-      <w:r>
-        <w:rPr>
-          <w:rFonts w:ascii="Roboto" w:eastAsia="Roboto" w:hAnsi="Roboto" w:cs="Roboto"/>
-          <w:sz w:val="20"/>
-          <w:szCs w:val="20"/>
-        </w:rPr>
-        <w:t>—that is, an overarching template describing an internal structure.</w:t>
-      </w:r>
-      <w:r>
-        <w:rPr>
-          <w:rFonts w:ascii="Roboto" w:eastAsia="Roboto" w:hAnsi="Roboto" w:cs="Roboto"/>
-          <w:sz w:val="20"/>
-          <w:szCs w:val="20"/>
-        </w:rPr>
-        <w:t xml:space="preserve"> </w:t>
-      </w:r>
-      <w:r>
-        <w:rPr>
-          <w:rFonts w:ascii="Roboto" w:eastAsia="Roboto" w:hAnsi="Roboto" w:cs="Roboto"/>
-          <w:sz w:val="20"/>
-          <w:szCs w:val="20"/>
-        </w:rPr>
-        <w:t>One class may contain multiple corresponding objects</w:t>
-      </w:r>
-      <w:r>
-        <w:rPr>
-          <w:rFonts w:ascii="Roboto" w:eastAsia="Roboto" w:hAnsi="Roboto" w:cs="Roboto"/>
-          <w:sz w:val="20"/>
-          <w:szCs w:val="20"/>
-        </w:rPr>
-        <w:t>.”</w:t>
+      <w:r>
+        <w:rPr>
+          <w:rFonts w:ascii="Roboto" w:eastAsia="Roboto" w:hAnsi="Roboto" w:cs="Roboto"/>
+          <w:sz w:val="20"/>
+          <w:szCs w:val="20"/>
+        </w:rPr>
+        <w:t>Data attributes</w:t>
       </w:r>
     </w:p>
     <w:p>
       <w:pPr>
         <w:numPr>
-          <w:ilvl w:val="1"/>
+          <w:ilvl w:val="3"/>
           <w:numId w:val="1"/>
         </w:numPr>
         <w:rPr>
           <w:rFonts w:ascii="Roboto" w:eastAsia="Roboto" w:hAnsi="Roboto" w:cs="Roboto"/>
           <w:sz w:val="20"/>
           <w:szCs w:val="20"/>
-          <w:lang w:val="en-US"/>
-        </w:rPr>
-      </w:pPr>
-      <w:r>
-        <w:rPr>
-          <w:rFonts w:ascii="Roboto" w:eastAsia="Roboto" w:hAnsi="Roboto" w:cs="Roboto"/>
-          <w:sz w:val="20"/>
-          <w:szCs w:val="20"/>
-        </w:rPr>
-        <w:t>“</w:t>
-      </w:r>
-      <w:r>
-        <w:rPr>
-          <w:rFonts w:ascii="Roboto" w:eastAsia="Roboto" w:hAnsi="Roboto" w:cs="Roboto"/>
-          <w:sz w:val="20"/>
-          <w:szCs w:val="20"/>
-          <w:lang w:val="en-US"/>
-        </w:rPr>
-        <w:t>Almost everything in Python is an object, with its properties and methods.</w:t>
-      </w:r>
-      <w:r>
-        <w:rPr>
-          <w:rFonts w:ascii="Roboto" w:eastAsia="Roboto" w:hAnsi="Roboto" w:cs="Roboto"/>
-          <w:sz w:val="20"/>
-          <w:szCs w:val="20"/>
-          <w:lang w:val="en-US"/>
-        </w:rPr>
-        <w:t xml:space="preserve"> </w:t>
-      </w:r>
-      <w:r>
-        <w:rPr>
-          <w:rFonts w:ascii="Roboto" w:eastAsia="Roboto" w:hAnsi="Roboto" w:cs="Roboto"/>
-          <w:sz w:val="20"/>
-          <w:szCs w:val="20"/>
-          <w:lang w:val="en-US"/>
-        </w:rPr>
-        <w:t>A Class is like an object constructor, or a "blueprint" for creating objects.</w:t>
-      </w:r>
-      <w:r>
-        <w:rPr>
-          <w:rFonts w:ascii="Roboto" w:eastAsia="Roboto" w:hAnsi="Roboto" w:cs="Roboto"/>
-          <w:sz w:val="20"/>
-          <w:szCs w:val="20"/>
-          <w:lang w:val="en-US"/>
-        </w:rPr>
-        <w:t>”</w:t>
+        </w:rPr>
+      </w:pPr>
+      <w:r>
+        <w:rPr>
+          <w:rFonts w:ascii="Roboto" w:eastAsia="Roboto" w:hAnsi="Roboto" w:cs="Roboto"/>
+          <w:sz w:val="20"/>
+          <w:szCs w:val="20"/>
+        </w:rPr>
+        <w:t>Building</w:t>
+      </w:r>
+      <w:r>
+        <w:rPr>
+          <w:rFonts w:ascii="Roboto" w:eastAsia="Roboto" w:hAnsi="Roboto" w:cs="Roboto"/>
+          <w:sz w:val="20"/>
+          <w:szCs w:val="20"/>
+        </w:rPr>
+        <w:t xml:space="preserve"> where party is hosted</w:t>
       </w:r>
     </w:p>
     <w:p>
       <w:pPr>
         <w:numPr>
-          <w:ilvl w:val="1"/>
+          <w:ilvl w:val="3"/>
           <w:numId w:val="1"/>
         </w:numPr>
         <w:rPr>
@@ -517,6 +402,203 @@
           <w:szCs w:val="20"/>
         </w:rPr>
       </w:pPr>
+      <w:r>
+        <w:rPr>
+          <w:rFonts w:ascii="Roboto" w:eastAsia="Roboto" w:hAnsi="Roboto" w:cs="Roboto"/>
+          <w:sz w:val="20"/>
+          <w:szCs w:val="20"/>
+        </w:rPr>
+        <w:t>Date &amp; time</w:t>
+      </w:r>
+    </w:p>
+    <w:p>
+      <w:pPr>
+        <w:numPr>
+          <w:ilvl w:val="3"/>
+          <w:numId w:val="1"/>
+        </w:numPr>
+        <w:rPr>
+          <w:rFonts w:ascii="Roboto" w:eastAsia="Roboto" w:hAnsi="Roboto" w:cs="Roboto"/>
+          <w:sz w:val="20"/>
+          <w:szCs w:val="20"/>
+        </w:rPr>
+      </w:pPr>
+      <w:r>
+        <w:rPr>
+          <w:rFonts w:ascii="Roboto" w:eastAsia="Roboto" w:hAnsi="Roboto" w:cs="Roboto"/>
+          <w:sz w:val="20"/>
+          <w:szCs w:val="20"/>
+        </w:rPr>
+        <w:t>Host(s)</w:t>
+      </w:r>
+    </w:p>
+    <w:p>
+      <w:pPr>
+        <w:numPr>
+          <w:ilvl w:val="3"/>
+          <w:numId w:val="1"/>
+        </w:numPr>
+        <w:rPr>
+          <w:rFonts w:ascii="Roboto" w:eastAsia="Roboto" w:hAnsi="Roboto" w:cs="Roboto"/>
+          <w:sz w:val="20"/>
+          <w:szCs w:val="20"/>
+        </w:rPr>
+      </w:pPr>
+      <w:r>
+        <w:rPr>
+          <w:rFonts w:ascii="Roboto" w:eastAsia="Roboto" w:hAnsi="Roboto" w:cs="Roboto"/>
+          <w:sz w:val="20"/>
+          <w:szCs w:val="20"/>
+        </w:rPr>
+        <w:t>Guests</w:t>
+      </w:r>
+    </w:p>
+    <w:p>
+      <w:pPr>
+        <w:numPr>
+          <w:ilvl w:val="3"/>
+          <w:numId w:val="1"/>
+        </w:numPr>
+        <w:rPr>
+          <w:rFonts w:ascii="Roboto" w:eastAsia="Roboto" w:hAnsi="Roboto" w:cs="Roboto"/>
+          <w:sz w:val="20"/>
+          <w:szCs w:val="20"/>
+        </w:rPr>
+      </w:pPr>
+      <w:r>
+        <w:rPr>
+          <w:rFonts w:ascii="Roboto" w:eastAsia="Roboto" w:hAnsi="Roboto" w:cs="Roboto"/>
+          <w:sz w:val="20"/>
+          <w:szCs w:val="20"/>
+        </w:rPr>
+        <w:t>Food</w:t>
+      </w:r>
+    </w:p>
+    <w:p>
+      <w:pPr>
+        <w:numPr>
+          <w:ilvl w:val="3"/>
+          <w:numId w:val="1"/>
+        </w:numPr>
+        <w:rPr>
+          <w:rFonts w:ascii="Roboto" w:eastAsia="Roboto" w:hAnsi="Roboto" w:cs="Roboto"/>
+          <w:sz w:val="20"/>
+          <w:szCs w:val="20"/>
+        </w:rPr>
+      </w:pPr>
+      <w:r>
+        <w:rPr>
+          <w:rFonts w:ascii="Roboto" w:eastAsia="Roboto" w:hAnsi="Roboto" w:cs="Roboto"/>
+          <w:sz w:val="20"/>
+          <w:szCs w:val="20"/>
+        </w:rPr>
+        <w:t>Drinks</w:t>
+      </w:r>
+    </w:p>
+    <w:p>
+      <w:pPr>
+        <w:numPr>
+          <w:ilvl w:val="3"/>
+          <w:numId w:val="1"/>
+        </w:numPr>
+        <w:rPr>
+          <w:rFonts w:ascii="Roboto" w:eastAsia="Roboto" w:hAnsi="Roboto" w:cs="Roboto"/>
+          <w:sz w:val="20"/>
+          <w:szCs w:val="20"/>
+        </w:rPr>
+      </w:pPr>
+      <w:r>
+        <w:rPr>
+          <w:rFonts w:ascii="Roboto" w:eastAsia="Roboto" w:hAnsi="Roboto" w:cs="Roboto"/>
+          <w:sz w:val="20"/>
+          <w:szCs w:val="20"/>
+        </w:rPr>
+        <w:t>Music</w:t>
+      </w:r>
+    </w:p>
+    <w:p>
+      <w:pPr>
+        <w:numPr>
+          <w:ilvl w:val="2"/>
+          <w:numId w:val="1"/>
+        </w:numPr>
+        <w:rPr>
+          <w:rFonts w:ascii="Roboto" w:eastAsia="Roboto" w:hAnsi="Roboto" w:cs="Roboto"/>
+          <w:sz w:val="20"/>
+          <w:szCs w:val="20"/>
+        </w:rPr>
+      </w:pPr>
+      <w:r>
+        <w:rPr>
+          <w:rFonts w:ascii="Roboto" w:eastAsia="Roboto" w:hAnsi="Roboto" w:cs="Roboto"/>
+          <w:sz w:val="20"/>
+          <w:szCs w:val="20"/>
+        </w:rPr>
+        <w:t>Procedural attributes</w:t>
+      </w:r>
+    </w:p>
+    <w:p>
+      <w:pPr>
+        <w:numPr>
+          <w:ilvl w:val="3"/>
+          <w:numId w:val="1"/>
+        </w:numPr>
+        <w:rPr>
+          <w:rFonts w:ascii="Roboto" w:eastAsia="Roboto" w:hAnsi="Roboto" w:cs="Roboto"/>
+          <w:sz w:val="20"/>
+          <w:szCs w:val="20"/>
+        </w:rPr>
+      </w:pPr>
+      <w:r>
+        <w:rPr>
+          <w:rFonts w:ascii="Roboto" w:eastAsia="Roboto" w:hAnsi="Roboto" w:cs="Roboto"/>
+          <w:sz w:val="20"/>
+          <w:szCs w:val="20"/>
+        </w:rPr>
+        <w:t>Method to invite or uninvite guests</w:t>
+      </w:r>
+    </w:p>
+    <w:p>
+      <w:pPr>
+        <w:numPr>
+          <w:ilvl w:val="3"/>
+          <w:numId w:val="1"/>
+        </w:numPr>
+        <w:rPr>
+          <w:rFonts w:ascii="Roboto" w:eastAsia="Roboto" w:hAnsi="Roboto" w:cs="Roboto"/>
+          <w:sz w:val="20"/>
+          <w:szCs w:val="20"/>
+        </w:rPr>
+      </w:pPr>
+      <w:r>
+        <w:rPr>
+          <w:rFonts w:ascii="Roboto" w:eastAsia="Roboto" w:hAnsi="Roboto" w:cs="Roboto"/>
+          <w:sz w:val="20"/>
+          <w:szCs w:val="20"/>
+        </w:rPr>
+        <w:t>Method to select music, food or drinks</w:t>
+      </w:r>
+    </w:p>
+    <w:p>
+      <w:pPr>
+        <w:numPr>
+          <w:ilvl w:val="3"/>
+          <w:numId w:val="1"/>
+        </w:numPr>
+        <w:rPr>
+          <w:rFonts w:ascii="Roboto" w:eastAsia="Roboto" w:hAnsi="Roboto" w:cs="Roboto"/>
+          <w:sz w:val="20"/>
+          <w:szCs w:val="20"/>
+        </w:rPr>
+      </w:pPr>
+      <w:r>
+        <w:rPr>
+          <w:rFonts w:ascii="Roboto" w:eastAsia="Roboto" w:hAnsi="Roboto" w:cs="Roboto"/>
+          <w:sz w:val="20"/>
+          <w:szCs w:val="20"/>
+        </w:rPr>
+        <w:t>Method to send party reminder(s) to guests</w:t>
+      </w:r>
     </w:p>
     <w:p>
       <w:pPr>
@@ -535,18 +617,31 @@
         </w:numPr>
         <w:rPr>
           <w:rFonts w:ascii="Roboto" w:eastAsia="Roboto" w:hAnsi="Roboto" w:cs="Roboto"/>
-          <w:sz w:val="20"/>
-          <w:szCs w:val="20"/>
-        </w:rPr>
-      </w:pPr>
-      <w:r>
-        <w:rPr>
-          <w:rFonts w:ascii="Roboto" w:eastAsia="Roboto" w:hAnsi="Roboto" w:cs="Roboto"/>
+          <w:b/>
+          <w:bCs/>
+          <w:sz w:val="20"/>
+          <w:szCs w:val="20"/>
+        </w:rPr>
+      </w:pPr>
+      <w:r>
+        <w:rPr>
+          <w:rFonts w:ascii="Roboto" w:eastAsia="Roboto" w:hAnsi="Roboto" w:cs="Roboto"/>
+          <w:b/>
+          <w:bCs/>
           <w:sz w:val="20"/>
           <w:szCs w:val="20"/>
         </w:rPr>
         <w:t xml:space="preserve">In your own words, write brief explanations of the following OOP concepts; 100 to 200 words per method is fine. </w:t>
       </w:r>
+    </w:p>
+    <w:p>
+      <w:pPr>
+        <w:rPr>
+          <w:rFonts w:ascii="Roboto" w:eastAsia="Roboto" w:hAnsi="Roboto" w:cs="Roboto"/>
+          <w:sz w:val="20"/>
+          <w:szCs w:val="20"/>
+        </w:rPr>
+      </w:pPr>
     </w:p>
     <w:p>
       <w:pPr>
@@ -606,6 +701,7 @@
                 <w:sz w:val="20"/>
                 <w:szCs w:val="20"/>
               </w:rPr>
+              <w:lastRenderedPageBreak/>
               <w:t>Method</w:t>
             </w:r>
           </w:p>
@@ -698,6 +794,54 @@
                 <w:szCs w:val="20"/>
               </w:rPr>
             </w:pPr>
+            <w:r>
+              <w:rPr>
+                <w:rFonts w:ascii="Roboto" w:eastAsia="Roboto" w:hAnsi="Roboto" w:cs="Roboto"/>
+                <w:sz w:val="20"/>
+                <w:szCs w:val="20"/>
+              </w:rPr>
+              <w:t>Inheritance means inheriting methods from one class to another. The main class is the parent or base class and the class that inherits the procedures and data attributes is the subclass or inherited class</w:t>
+            </w:r>
+            <w:r>
+              <w:rPr>
+                <w:rFonts w:ascii="Roboto" w:eastAsia="Roboto" w:hAnsi="Roboto" w:cs="Roboto"/>
+                <w:sz w:val="20"/>
+                <w:szCs w:val="20"/>
+              </w:rPr>
+              <w:t>. This helps keep the code non-repetitive because you do not need to re-type the parent class information in the subclass(es).</w:t>
+            </w:r>
+            <w:r>
+              <w:rPr>
+                <w:rFonts w:ascii="Roboto" w:eastAsia="Roboto" w:hAnsi="Roboto" w:cs="Roboto"/>
+                <w:sz w:val="20"/>
+                <w:szCs w:val="20"/>
+              </w:rPr>
+              <w:t xml:space="preserve"> You can add additional properties to the subclass that are not in the parent class.</w:t>
+            </w:r>
+            <w:r>
+              <w:rPr>
+                <w:rFonts w:ascii="Roboto" w:eastAsia="Roboto" w:hAnsi="Roboto" w:cs="Roboto"/>
+                <w:sz w:val="20"/>
+                <w:szCs w:val="20"/>
+              </w:rPr>
+              <w:t xml:space="preserve"> The simplest hierarchy is a parent class with a subclass underneath</w:t>
+            </w:r>
+            <w:r>
+              <w:rPr>
+                <w:rFonts w:ascii="Roboto" w:eastAsia="Roboto" w:hAnsi="Roboto" w:cs="Roboto"/>
+                <w:sz w:val="20"/>
+                <w:szCs w:val="20"/>
+              </w:rPr>
+              <w:t xml:space="preserve"> but you can extend the hierarchy to include more features exclusive to each subclass.</w:t>
+            </w:r>
+            <w:r>
+              <w:rPr>
+                <w:rFonts w:ascii="Roboto" w:eastAsia="Roboto" w:hAnsi="Roboto" w:cs="Roboto"/>
+                <w:sz w:val="20"/>
+                <w:szCs w:val="20"/>
+              </w:rPr>
+              <w:t xml:space="preserve"> Subclasses can have their own initialization method, inheriting parent class attributes and adding unique ones.</w:t>
+            </w:r>
           </w:p>
         </w:tc>
       </w:tr>
@@ -754,6 +898,198 @@
                 <w:szCs w:val="20"/>
               </w:rPr>
             </w:pPr>
+            <w:r>
+              <w:rPr>
+                <w:rFonts w:ascii="Roboto" w:eastAsia="Roboto" w:hAnsi="Roboto" w:cs="Roboto"/>
+                <w:sz w:val="20"/>
+                <w:szCs w:val="20"/>
+              </w:rPr>
+              <w:t>Polymorphism means “many forms” and in Python</w:t>
+            </w:r>
+            <w:r>
+              <w:rPr>
+                <w:rFonts w:ascii="Roboto" w:eastAsia="Roboto" w:hAnsi="Roboto" w:cs="Roboto"/>
+                <w:sz w:val="20"/>
+                <w:szCs w:val="20"/>
+              </w:rPr>
+              <w:t xml:space="preserve"> OOP</w:t>
+            </w:r>
+            <w:r>
+              <w:rPr>
+                <w:rFonts w:ascii="Roboto" w:eastAsia="Roboto" w:hAnsi="Roboto" w:cs="Roboto"/>
+                <w:sz w:val="20"/>
+                <w:szCs w:val="20"/>
+              </w:rPr>
+              <w:t xml:space="preserve">, it </w:t>
+            </w:r>
+            <w:r>
+              <w:rPr>
+                <w:rFonts w:ascii="Roboto" w:eastAsia="Roboto" w:hAnsi="Roboto" w:cs="Roboto"/>
+                <w:sz w:val="20"/>
+                <w:szCs w:val="20"/>
+              </w:rPr>
+              <w:t>refers to operators</w:t>
+            </w:r>
+            <w:r>
+              <w:rPr>
+                <w:rFonts w:ascii="Roboto" w:eastAsia="Roboto" w:hAnsi="Roboto" w:cs="Roboto"/>
+                <w:sz w:val="20"/>
+                <w:szCs w:val="20"/>
+              </w:rPr>
+              <w:t>/</w:t>
+            </w:r>
+            <w:r>
+              <w:rPr>
+                <w:rFonts w:ascii="Roboto" w:eastAsia="Roboto" w:hAnsi="Roboto" w:cs="Roboto"/>
+                <w:sz w:val="20"/>
+                <w:szCs w:val="20"/>
+              </w:rPr>
+              <w:t xml:space="preserve">methods/functions with the same name that can be executed on many </w:t>
+            </w:r>
+            <w:r>
+              <w:rPr>
+                <w:rFonts w:ascii="Roboto" w:eastAsia="Roboto" w:hAnsi="Roboto" w:cs="Roboto"/>
+                <w:sz w:val="20"/>
+                <w:szCs w:val="20"/>
+              </w:rPr>
+              <w:t xml:space="preserve">classes or </w:t>
+            </w:r>
+            <w:r>
+              <w:rPr>
+                <w:rFonts w:ascii="Roboto" w:eastAsia="Roboto" w:hAnsi="Roboto" w:cs="Roboto"/>
+                <w:sz w:val="20"/>
+                <w:szCs w:val="20"/>
+              </w:rPr>
+              <w:t>objects</w:t>
+            </w:r>
+            <w:r>
+              <w:rPr>
+                <w:rFonts w:ascii="Roboto" w:eastAsia="Roboto" w:hAnsi="Roboto" w:cs="Roboto"/>
+                <w:sz w:val="20"/>
+                <w:szCs w:val="20"/>
+              </w:rPr>
+              <w:t xml:space="preserve"> and perform different operations.</w:t>
+            </w:r>
+            <w:r>
+              <w:rPr>
+                <w:rFonts w:ascii="Roboto" w:eastAsia="Roboto" w:hAnsi="Roboto" w:cs="Roboto"/>
+                <w:sz w:val="20"/>
+                <w:szCs w:val="20"/>
+              </w:rPr>
+              <w:t xml:space="preserve"> For example</w:t>
+            </w:r>
+            <w:r>
+              <w:rPr>
+                <w:rFonts w:ascii="Roboto" w:eastAsia="Roboto" w:hAnsi="Roboto" w:cs="Roboto"/>
+                <w:sz w:val="20"/>
+                <w:szCs w:val="20"/>
+              </w:rPr>
+              <w:t>, you could make a</w:t>
+            </w:r>
+            <w:r>
+              <w:rPr>
+                <w:rFonts w:ascii="Roboto" w:eastAsia="Roboto" w:hAnsi="Roboto" w:cs="Roboto"/>
+                <w:sz w:val="20"/>
+                <w:szCs w:val="20"/>
+              </w:rPr>
+              <w:t xml:space="preserve"> parent</w:t>
+            </w:r>
+            <w:r>
+              <w:rPr>
+                <w:rFonts w:ascii="Roboto" w:eastAsia="Roboto" w:hAnsi="Roboto" w:cs="Roboto"/>
+                <w:sz w:val="20"/>
+                <w:szCs w:val="20"/>
+              </w:rPr>
+              <w:t xml:space="preserve"> class, “meal” and the “cook” method could be applied differently depending on what</w:t>
+            </w:r>
+            <w:r>
+              <w:rPr>
+                <w:rFonts w:ascii="Roboto" w:eastAsia="Roboto" w:hAnsi="Roboto" w:cs="Roboto"/>
+                <w:sz w:val="20"/>
+                <w:szCs w:val="20"/>
+              </w:rPr>
+              <w:t xml:space="preserve"> subclass is being </w:t>
+            </w:r>
+            <w:r>
+              <w:rPr>
+                <w:rFonts w:ascii="Roboto" w:eastAsia="Roboto" w:hAnsi="Roboto" w:cs="Roboto"/>
+                <w:sz w:val="20"/>
+                <w:szCs w:val="20"/>
+              </w:rPr>
+              <w:t>cooked. I</w:t>
+            </w:r>
+            <w:r>
+              <w:rPr>
+                <w:rFonts w:ascii="Roboto" w:eastAsia="Roboto" w:hAnsi="Roboto" w:cs="Roboto"/>
+                <w:sz w:val="20"/>
+                <w:szCs w:val="20"/>
+              </w:rPr>
+              <w:t xml:space="preserve">t could be </w:t>
+            </w:r>
+            <w:r>
+              <w:rPr>
+                <w:rFonts w:ascii="Roboto" w:eastAsia="Roboto" w:hAnsi="Roboto" w:cs="Roboto"/>
+                <w:sz w:val="20"/>
+                <w:szCs w:val="20"/>
+              </w:rPr>
+              <w:t xml:space="preserve">fried, baked or microwaved, </w:t>
+            </w:r>
+            <w:r>
+              <w:rPr>
+                <w:rFonts w:ascii="Roboto" w:eastAsia="Roboto" w:hAnsi="Roboto" w:cs="Roboto"/>
+                <w:sz w:val="20"/>
+                <w:szCs w:val="20"/>
+              </w:rPr>
+              <w:t xml:space="preserve">and </w:t>
+            </w:r>
+            <w:r>
+              <w:rPr>
+                <w:rFonts w:ascii="Roboto" w:eastAsia="Roboto" w:hAnsi="Roboto" w:cs="Roboto"/>
+                <w:sz w:val="20"/>
+                <w:szCs w:val="20"/>
+              </w:rPr>
+              <w:t>they would all be under the “cook” method.</w:t>
+            </w:r>
+            <w:r>
+              <w:rPr>
+                <w:rFonts w:ascii="Roboto" w:eastAsia="Roboto" w:hAnsi="Roboto" w:cs="Roboto"/>
+                <w:sz w:val="20"/>
+                <w:szCs w:val="20"/>
+              </w:rPr>
+              <w:t xml:space="preserve"> Whoever is calling the object doesn’t have to know exactly which object it is, it just needs to know what method is available to make it work. Hav</w:t>
+            </w:r>
+            <w:r>
+              <w:rPr>
+                <w:rFonts w:ascii="Roboto" w:eastAsia="Roboto" w:hAnsi="Roboto" w:cs="Roboto"/>
+                <w:sz w:val="20"/>
+                <w:szCs w:val="20"/>
+              </w:rPr>
+              <w:t>ing</w:t>
+            </w:r>
+            <w:r>
+              <w:rPr>
+                <w:rFonts w:ascii="Roboto" w:eastAsia="Roboto" w:hAnsi="Roboto" w:cs="Roboto"/>
+                <w:sz w:val="20"/>
+                <w:szCs w:val="20"/>
+              </w:rPr>
+              <w:t xml:space="preserve"> different object</w:t>
+            </w:r>
+            <w:r>
+              <w:rPr>
+                <w:rFonts w:ascii="Roboto" w:eastAsia="Roboto" w:hAnsi="Roboto" w:cs="Roboto"/>
+                <w:sz w:val="20"/>
+                <w:szCs w:val="20"/>
+              </w:rPr>
+              <w:t>s</w:t>
+            </w:r>
+            <w:r>
+              <w:rPr>
+                <w:rFonts w:ascii="Roboto" w:eastAsia="Roboto" w:hAnsi="Roboto" w:cs="Roboto"/>
+                <w:sz w:val="20"/>
+                <w:szCs w:val="20"/>
+              </w:rPr>
+              <w:t xml:space="preserve"> do different things in response to the same functions.</w:t>
+            </w:r>
           </w:p>
         </w:tc>
       </w:tr>
@@ -810,6 +1146,142 @@
                 <w:szCs w:val="20"/>
               </w:rPr>
             </w:pPr>
+            <w:r>
+              <w:rPr>
+                <w:rFonts w:ascii="Roboto" w:eastAsia="Roboto" w:hAnsi="Roboto" w:cs="Roboto"/>
+                <w:sz w:val="20"/>
+                <w:szCs w:val="20"/>
+              </w:rPr>
+              <w:t>Operator overloading is defining your own methods for using build-in</w:t>
+            </w:r>
+            <w:r>
+              <w:rPr>
+                <w:rFonts w:ascii="Roboto" w:eastAsia="Roboto" w:hAnsi="Roboto" w:cs="Roboto"/>
+                <w:sz w:val="20"/>
+                <w:szCs w:val="20"/>
+              </w:rPr>
+              <w:t xml:space="preserve"> </w:t>
+            </w:r>
+            <w:r>
+              <w:rPr>
+                <w:rFonts w:ascii="Roboto" w:eastAsia="Roboto" w:hAnsi="Roboto" w:cs="Roboto"/>
+                <w:sz w:val="20"/>
+                <w:szCs w:val="20"/>
+              </w:rPr>
+              <w:t>operators on custom classes. The built-in operators work differently depending on what data type they are used with. The + operator adds numbers, but joins strings.</w:t>
+            </w:r>
+            <w:r>
+              <w:rPr>
+                <w:rFonts w:ascii="Roboto" w:eastAsia="Roboto" w:hAnsi="Roboto" w:cs="Roboto"/>
+                <w:sz w:val="20"/>
+                <w:szCs w:val="20"/>
+              </w:rPr>
+              <w:t xml:space="preserve"> The * operator is the product of two numbers</w:t>
+            </w:r>
+            <w:r>
+              <w:rPr>
+                <w:rFonts w:ascii="Roboto" w:eastAsia="Roboto" w:hAnsi="Roboto" w:cs="Roboto"/>
+                <w:sz w:val="20"/>
+                <w:szCs w:val="20"/>
+              </w:rPr>
+              <w:t xml:space="preserve"> and</w:t>
+            </w:r>
+            <w:r>
+              <w:rPr>
+                <w:rFonts w:ascii="Roboto" w:eastAsia="Roboto" w:hAnsi="Roboto" w:cs="Roboto"/>
+                <w:sz w:val="20"/>
+                <w:szCs w:val="20"/>
+              </w:rPr>
+              <w:t xml:space="preserve"> it</w:t>
+            </w:r>
+            <w:r>
+              <w:rPr>
+                <w:rFonts w:ascii="Roboto" w:eastAsia="Roboto" w:hAnsi="Roboto" w:cs="Roboto"/>
+                <w:sz w:val="20"/>
+                <w:szCs w:val="20"/>
+              </w:rPr>
+              <w:t xml:space="preserve"> also</w:t>
+            </w:r>
+            <w:r>
+              <w:rPr>
+                <w:rFonts w:ascii="Roboto" w:eastAsia="Roboto" w:hAnsi="Roboto" w:cs="Roboto"/>
+                <w:sz w:val="20"/>
+                <w:szCs w:val="20"/>
+              </w:rPr>
+              <w:t xml:space="preserve"> repeats a string.</w:t>
+            </w:r>
+            <w:r>
+              <w:rPr>
+                <w:rFonts w:ascii="Roboto" w:eastAsia="Roboto" w:hAnsi="Roboto" w:cs="Roboto"/>
+                <w:sz w:val="20"/>
+                <w:szCs w:val="20"/>
+              </w:rPr>
+              <w:t xml:space="preserve"> </w:t>
+            </w:r>
+            <w:r>
+              <w:rPr>
+                <w:rFonts w:ascii="Roboto" w:eastAsia="Roboto" w:hAnsi="Roboto" w:cs="Roboto"/>
+                <w:sz w:val="20"/>
+                <w:szCs w:val="20"/>
+              </w:rPr>
+              <w:t>It is r</w:t>
+            </w:r>
+            <w:r>
+              <w:rPr>
+                <w:rFonts w:ascii="Roboto" w:eastAsia="Roboto" w:hAnsi="Roboto" w:cs="Roboto"/>
+                <w:sz w:val="20"/>
+                <w:szCs w:val="20"/>
+              </w:rPr>
+              <w:t>eplacing the default built in operators with two underscores on each side to customize it. Operator Overloading is good for printing a user-friendly string rather than</w:t>
+            </w:r>
+            <w:r>
+              <w:rPr>
+                <w:rFonts w:ascii="Roboto" w:eastAsia="Roboto" w:hAnsi="Roboto" w:cs="Roboto"/>
+                <w:sz w:val="20"/>
+                <w:szCs w:val="20"/>
+              </w:rPr>
+              <w:t xml:space="preserve"> an object in class.</w:t>
+            </w:r>
+            <w:r>
+              <w:rPr>
+                <w:rFonts w:ascii="Roboto" w:eastAsia="Roboto" w:hAnsi="Roboto" w:cs="Roboto"/>
+                <w:sz w:val="20"/>
+                <w:szCs w:val="20"/>
+              </w:rPr>
+              <w:t xml:space="preserve"> </w:t>
+            </w:r>
+            <w:r>
+              <w:rPr>
+                <w:rFonts w:ascii="Roboto" w:eastAsia="Roboto" w:hAnsi="Roboto" w:cs="Roboto"/>
+                <w:sz w:val="20"/>
+                <w:szCs w:val="20"/>
+              </w:rPr>
+              <w:t xml:space="preserve">For example, </w:t>
+            </w:r>
+            <w:r>
+              <w:rPr>
+                <w:rFonts w:ascii="Roboto" w:eastAsia="Roboto" w:hAnsi="Roboto" w:cs="Roboto"/>
+                <w:sz w:val="20"/>
+                <w:szCs w:val="20"/>
+              </w:rPr>
+              <w:t>if you want to increase the serving size of a recipe,</w:t>
+            </w:r>
+            <w:r>
+              <w:rPr>
+                <w:rFonts w:ascii="Roboto" w:eastAsia="Roboto" w:hAnsi="Roboto" w:cs="Roboto"/>
+                <w:sz w:val="20"/>
+                <w:szCs w:val="20"/>
+              </w:rPr>
+              <w:t xml:space="preserve"> </w:t>
+            </w:r>
+            <w:r>
+              <w:rPr>
+                <w:rFonts w:ascii="Roboto" w:eastAsia="Roboto" w:hAnsi="Roboto" w:cs="Roboto"/>
+                <w:sz w:val="20"/>
+                <w:szCs w:val="20"/>
+              </w:rPr>
+              <w:t>you could overload the multiply to change the portion sizes, but not the cooking time or ingredient names.</w:t>
+            </w:r>
           </w:p>
         </w:tc>
       </w:tr>

</xml_diff>